<commit_message>
fix: fixed not seeing task status
</commit_message>
<xml_diff>
--- a/Capstone Docs/RobertGessler_UserStories.docx
+++ b/Capstone Docs/RobertGessler_UserStories.docx
@@ -1,29 +1,26 @@
 
 <file path=word/document.xml><?xml version="1.0" encoding="utf-8"?>
-<w:document xmlns:wpc="http://schemas.microsoft.com/office/word/2010/wordprocessingCanvas" xmlns:cx="http://schemas.microsoft.com/office/drawing/2014/chartex" xmlns:cx1="http://schemas.microsoft.com/office/drawing/2015/9/8/chartex" xmlns:cx2="http://schemas.microsoft.com/office/drawing/2015/10/21/chartex" xmlns:cx3="http://schemas.microsoft.com/office/drawing/2016/5/9/chartex" xmlns:cx4="http://schemas.microsoft.com/office/drawing/2016/5/10/chartex" xmlns:cx5="http://schemas.microsoft.com/office/drawing/2016/5/11/chartex" xmlns:cx6="http://schemas.microsoft.com/office/drawing/2016/5/12/chartex" xmlns:cx7="http://schemas.microsoft.com/office/drawing/2016/5/13/chartex" xmlns:cx8="http://schemas.microsoft.com/office/drawing/2016/5/14/chartex" xmlns:mc="http://schemas.openxmlformats.org/markup-compatibility/2006" xmlns:aink="http://schemas.microsoft.com/office/drawing/2016/ink" xmlns:am3d="http://schemas.microsoft.com/office/drawing/2017/model3d" xmlns:o="urn:schemas-microsoft-com:office:office" xmlns:r="http://schemas.openxmlformats.org/officeDocument/2006/relationships" xmlns:m="http://schemas.openxmlformats.org/officeDocument/2006/math" xmlns:v="urn:schemas-microsoft-com:vml" xmlns:wp14="http://schemas.microsoft.com/office/word/2010/wordprocessingDrawing" xmlns:wp="http://schemas.openxmlformats.org/drawingml/2006/wordprocessingDrawing" xmlns:w10="urn:schemas-microsoft-com:office:word" xmlns:w="http://schemas.openxmlformats.org/wordprocessingml/2006/main" xmlns:w14="http://schemas.microsoft.com/office/word/2010/wordml" xmlns:w15="http://schemas.microsoft.com/office/word/2012/wordml" xmlns:w16cex="http://schemas.microsoft.com/office/word/2018/wordml/cex" xmlns:w16cid="http://schemas.microsoft.com/office/word/2016/wordml/cid" xmlns:w16="http://schemas.microsoft.com/office/word/2018/wordml" xmlns:w16sdtdh="http://schemas.microsoft.com/office/word/2020/wordml/sdtdatahash" xmlns:w16se="http://schemas.microsoft.com/office/word/2015/wordml/symex" xmlns:wpg="http://schemas.microsoft.com/office/word/2010/wordprocessingGroup" xmlns:wpi="http://schemas.microsoft.com/office/word/2010/wordprocessingInk" xmlns:wne="http://schemas.microsoft.com/office/word/2006/wordml" xmlns:wps="http://schemas.microsoft.com/office/word/2010/wordprocessingShape" mc:Ignorable="w14 w15 w16se w16cid w16 w16cex w16sdtdh wp14">
+<w:document xmlns:wpc="http://schemas.microsoft.com/office/word/2010/wordprocessingCanvas" xmlns:cx="http://schemas.microsoft.com/office/drawing/2014/chartex" xmlns:cx1="http://schemas.microsoft.com/office/drawing/2015/9/8/chartex" xmlns:cx2="http://schemas.microsoft.com/office/drawing/2015/10/21/chartex" xmlns:cx3="http://schemas.microsoft.com/office/drawing/2016/5/9/chartex" xmlns:cx4="http://schemas.microsoft.com/office/drawing/2016/5/10/chartex" xmlns:cx5="http://schemas.microsoft.com/office/drawing/2016/5/11/chartex" xmlns:cx6="http://schemas.microsoft.com/office/drawing/2016/5/12/chartex" xmlns:cx7="http://schemas.microsoft.com/office/drawing/2016/5/13/chartex" xmlns:cx8="http://schemas.microsoft.com/office/drawing/2016/5/14/chartex" xmlns:mc="http://schemas.openxmlformats.org/markup-compatibility/2006" xmlns:aink="http://schemas.microsoft.com/office/drawing/2016/ink" xmlns:am3d="http://schemas.microsoft.com/office/drawing/2017/model3d" xmlns:o="urn:schemas-microsoft-com:office:office" xmlns:oel="http://schemas.microsoft.com/office/2019/extlst" xmlns:r="http://schemas.openxmlformats.org/officeDocument/2006/relationships" xmlns:m="http://schemas.openxmlformats.org/officeDocument/2006/math" xmlns:v="urn:schemas-microsoft-com:vml" xmlns:wp14="http://schemas.microsoft.com/office/word/2010/wordprocessingDrawing" xmlns:wp="http://schemas.openxmlformats.org/drawingml/2006/wordprocessingDrawing" xmlns:w10="urn:schemas-microsoft-com:office:word" xmlns:w="http://schemas.openxmlformats.org/wordprocessingml/2006/main" xmlns:w14="http://schemas.microsoft.com/office/word/2010/wordml" xmlns:w15="http://schemas.microsoft.com/office/word/2012/wordml" xmlns:w16cex="http://schemas.microsoft.com/office/word/2018/wordml/cex" xmlns:w16cid="http://schemas.microsoft.com/office/word/2016/wordml/cid" xmlns:w16="http://schemas.microsoft.com/office/word/2018/wordml" xmlns:w16sdtdh="http://schemas.microsoft.com/office/word/2020/wordml/sdtdatahash" xmlns:w16se="http://schemas.microsoft.com/office/word/2015/wordml/symex" xmlns:wpg="http://schemas.microsoft.com/office/word/2010/wordprocessingGroup" xmlns:wpi="http://schemas.microsoft.com/office/word/2010/wordprocessingInk" xmlns:wne="http://schemas.microsoft.com/office/word/2006/wordml" xmlns:wps="http://schemas.microsoft.com/office/word/2010/wordprocessingShape" mc:Ignorable="w14 w15 w16se w16cid w16 w16cex w16sdtdh wp14">
   <w:body>
     <w:p>
       <w:pPr>
-        <w:pStyle w:val="Normal"/>
-        <w:bidi w:val="0"/>
-        <w:spacing w:before="0" w:beforeAutospacing="off" w:after="160" w:afterAutospacing="off" w:line="256" w:lineRule="auto"/>
-        <w:ind w:left="0" w:right="0"/>
+        <w:spacing w:line="256" w:lineRule="auto"/>
         <w:jc w:val="center"/>
         <w:rPr>
-          <w:rFonts w:ascii="Calibri" w:hAnsi="Calibri" w:eastAsia="Calibri" w:cs="Calibri"/>
-          <w:b w:val="1"/>
-          <w:bCs w:val="1"/>
-          <w:color w:val="000000" w:themeColor="text1" w:themeTint="FF" w:themeShade="FF"/>
+          <w:rFonts w:ascii="Calibri" w:eastAsia="Calibri" w:hAnsi="Calibri" w:cs="Calibri"/>
+          <w:b/>
+          <w:bCs/>
+          <w:color w:val="000000" w:themeColor="text1"/>
           <w:sz w:val="32"/>
           <w:szCs w:val="32"/>
         </w:rPr>
       </w:pPr>
       <w:r>
         <w:rPr>
-          <w:rFonts w:ascii="Calibri" w:hAnsi="Calibri" w:eastAsia="Calibri" w:cs="Calibri"/>
-          <w:b w:val="1"/>
-          <w:bCs w:val="1"/>
-          <w:color w:val="000000" w:themeColor="text1" w:themeTint="FF" w:themeShade="FF"/>
+          <w:rFonts w:ascii="Calibri" w:eastAsia="Calibri" w:hAnsi="Calibri" w:cs="Calibri"/>
+          <w:b/>
+          <w:bCs/>
+          <w:color w:val="000000" w:themeColor="text1"/>
           <w:sz w:val="32"/>
           <w:szCs w:val="32"/>
         </w:rPr>
@@ -31,10 +28,10 @@
       </w:r>
       <w:r>
         <w:rPr>
-          <w:rFonts w:ascii="Calibri" w:hAnsi="Calibri" w:eastAsia="Calibri" w:cs="Calibri"/>
-          <w:b w:val="1"/>
-          <w:bCs w:val="1"/>
-          <w:color w:val="000000" w:themeColor="text1" w:themeTint="FF" w:themeShade="FF"/>
+          <w:rFonts w:ascii="Calibri" w:eastAsia="Calibri" w:hAnsi="Calibri" w:cs="Calibri"/>
+          <w:b/>
+          <w:bCs/>
+          <w:color w:val="000000" w:themeColor="text1"/>
           <w:sz w:val="32"/>
           <w:szCs w:val="32"/>
         </w:rPr>
@@ -43,22 +40,19 @@
     </w:p>
     <w:p>
       <w:pPr>
-        <w:pStyle w:val="Normal"/>
-        <w:bidi w:val="0"/>
-        <w:spacing w:before="0" w:beforeAutospacing="off" w:after="160" w:afterAutospacing="off" w:line="256" w:lineRule="auto"/>
-        <w:ind w:left="0" w:right="0"/>
+        <w:spacing w:line="256" w:lineRule="auto"/>
         <w:jc w:val="center"/>
         <w:rPr>
-          <w:rFonts w:ascii="Calibri" w:hAnsi="Calibri" w:eastAsia="Calibri" w:cs="Calibri"/>
-          <w:color w:val="000000" w:themeColor="text1" w:themeTint="FF" w:themeShade="FF"/>
+          <w:rFonts w:ascii="Calibri" w:eastAsia="Calibri" w:hAnsi="Calibri" w:cs="Calibri"/>
+          <w:color w:val="000000" w:themeColor="text1"/>
           <w:sz w:val="28"/>
           <w:szCs w:val="28"/>
         </w:rPr>
       </w:pPr>
       <w:r>
         <w:rPr>
-          <w:rFonts w:ascii="Calibri" w:hAnsi="Calibri" w:eastAsia="Calibri" w:cs="Calibri"/>
-          <w:color w:val="000000" w:themeColor="text1" w:themeTint="FF" w:themeShade="FF"/>
+          <w:rFonts w:ascii="Calibri" w:eastAsia="Calibri" w:hAnsi="Calibri" w:cs="Calibri"/>
+          <w:color w:val="000000" w:themeColor="text1"/>
           <w:sz w:val="28"/>
           <w:szCs w:val="28"/>
         </w:rPr>
@@ -67,22 +61,19 @@
     </w:p>
     <w:p>
       <w:pPr>
-        <w:pStyle w:val="Normal"/>
-        <w:bidi w:val="0"/>
-        <w:spacing w:before="0" w:beforeAutospacing="off" w:after="160" w:afterAutospacing="off" w:line="256" w:lineRule="auto"/>
-        <w:ind w:left="0" w:right="0"/>
+        <w:spacing w:line="256" w:lineRule="auto"/>
         <w:jc w:val="center"/>
         <w:rPr>
-          <w:rFonts w:ascii="Calibri" w:hAnsi="Calibri" w:eastAsia="Calibri" w:cs="Calibri"/>
-          <w:color w:val="000000" w:themeColor="text1" w:themeTint="FF" w:themeShade="FF"/>
+          <w:rFonts w:ascii="Calibri" w:eastAsia="Calibri" w:hAnsi="Calibri" w:cs="Calibri"/>
+          <w:color w:val="000000" w:themeColor="text1"/>
           <w:sz w:val="28"/>
           <w:szCs w:val="28"/>
         </w:rPr>
       </w:pPr>
       <w:r>
         <w:rPr>
-          <w:rFonts w:ascii="Calibri" w:hAnsi="Calibri" w:eastAsia="Calibri" w:cs="Calibri"/>
-          <w:color w:val="000000" w:themeColor="text1" w:themeTint="FF" w:themeShade="FF"/>
+          <w:rFonts w:ascii="Calibri" w:eastAsia="Calibri" w:hAnsi="Calibri" w:cs="Calibri"/>
+          <w:color w:val="000000" w:themeColor="text1"/>
           <w:sz w:val="28"/>
           <w:szCs w:val="28"/>
         </w:rPr>
@@ -91,22 +82,19 @@
     </w:p>
     <w:p>
       <w:pPr>
-        <w:pStyle w:val="Normal"/>
-        <w:bidi w:val="0"/>
-        <w:spacing w:before="0" w:beforeAutospacing="off" w:after="160" w:afterAutospacing="off" w:line="256" w:lineRule="auto"/>
-        <w:ind w:left="0" w:right="0"/>
+        <w:spacing w:line="256" w:lineRule="auto"/>
         <w:jc w:val="center"/>
         <w:rPr>
-          <w:rFonts w:ascii="Calibri" w:hAnsi="Calibri" w:eastAsia="Calibri" w:cs="Calibri"/>
-          <w:color w:val="000000" w:themeColor="text1" w:themeTint="FF" w:themeShade="FF"/>
+          <w:rFonts w:ascii="Calibri" w:eastAsia="Calibri" w:hAnsi="Calibri" w:cs="Calibri"/>
+          <w:color w:val="000000" w:themeColor="text1"/>
           <w:sz w:val="28"/>
           <w:szCs w:val="28"/>
         </w:rPr>
       </w:pPr>
       <w:r>
         <w:rPr>
-          <w:rFonts w:ascii="Calibri" w:hAnsi="Calibri" w:eastAsia="Calibri" w:cs="Calibri"/>
-          <w:color w:val="000000" w:themeColor="text1" w:themeTint="FF" w:themeShade="FF"/>
+          <w:rFonts w:ascii="Calibri" w:eastAsia="Calibri" w:hAnsi="Calibri" w:cs="Calibri"/>
+          <w:color w:val="000000" w:themeColor="text1"/>
           <w:sz w:val="28"/>
           <w:szCs w:val="28"/>
         </w:rPr>
@@ -115,22 +103,19 @@
     </w:p>
     <w:p>
       <w:pPr>
-        <w:pStyle w:val="Normal"/>
-        <w:bidi w:val="0"/>
-        <w:spacing w:before="0" w:beforeAutospacing="off" w:after="160" w:afterAutospacing="off" w:line="256" w:lineRule="auto"/>
-        <w:ind w:left="0" w:right="0"/>
+        <w:spacing w:line="256" w:lineRule="auto"/>
         <w:jc w:val="center"/>
         <w:rPr>
-          <w:rFonts w:ascii="Calibri" w:hAnsi="Calibri" w:eastAsia="Calibri" w:cs="Calibri"/>
-          <w:color w:val="000000" w:themeColor="text1" w:themeTint="FF" w:themeShade="FF"/>
+          <w:rFonts w:ascii="Calibri" w:eastAsia="Calibri" w:hAnsi="Calibri" w:cs="Calibri"/>
+          <w:color w:val="000000" w:themeColor="text1"/>
           <w:sz w:val="28"/>
           <w:szCs w:val="28"/>
         </w:rPr>
       </w:pPr>
       <w:r>
         <w:rPr>
-          <w:rFonts w:ascii="Calibri" w:hAnsi="Calibri" w:eastAsia="Calibri" w:cs="Calibri"/>
-          <w:color w:val="000000" w:themeColor="text1" w:themeTint="FF" w:themeShade="FF"/>
+          <w:rFonts w:ascii="Calibri" w:eastAsia="Calibri" w:hAnsi="Calibri" w:cs="Calibri"/>
+          <w:color w:val="000000" w:themeColor="text1"/>
           <w:sz w:val="28"/>
           <w:szCs w:val="28"/>
         </w:rPr>
@@ -139,14 +124,11 @@
     </w:p>
     <w:p>
       <w:pPr>
-        <w:pStyle w:val="Normal"/>
-        <w:bidi w:val="0"/>
-        <w:spacing w:before="0" w:beforeAutospacing="off" w:after="160" w:afterAutospacing="off" w:line="256" w:lineRule="auto"/>
-        <w:ind w:left="0" w:right="0"/>
+        <w:spacing w:line="256" w:lineRule="auto"/>
         <w:jc w:val="center"/>
         <w:rPr>
-          <w:rFonts w:ascii="Calibri" w:hAnsi="Calibri" w:eastAsia="Calibri" w:cs="Calibri"/>
-          <w:color w:val="000000" w:themeColor="text1" w:themeTint="FF" w:themeShade="FF"/>
+          <w:rFonts w:ascii="Calibri" w:eastAsia="Calibri" w:hAnsi="Calibri" w:cs="Calibri"/>
+          <w:color w:val="000000" w:themeColor="text1"/>
           <w:sz w:val="28"/>
           <w:szCs w:val="28"/>
         </w:rPr>
@@ -154,26 +136,23 @@
     </w:p>
     <w:p>
       <w:pPr>
-        <w:pStyle w:val="Normal"/>
-        <w:bidi w:val="0"/>
-        <w:spacing w:before="0" w:beforeAutospacing="off" w:after="160" w:afterAutospacing="off" w:line="256" w:lineRule="auto"/>
-        <w:ind w:left="0" w:right="0"/>
+        <w:spacing w:line="256" w:lineRule="auto"/>
         <w:jc w:val="center"/>
         <w:rPr>
-          <w:rFonts w:ascii="Calibri" w:hAnsi="Calibri" w:eastAsia="Calibri" w:cs="Calibri"/>
-          <w:b w:val="1"/>
-          <w:bCs w:val="1"/>
-          <w:color w:val="000000" w:themeColor="text1" w:themeTint="FF" w:themeShade="FF"/>
+          <w:rFonts w:ascii="Calibri" w:eastAsia="Calibri" w:hAnsi="Calibri" w:cs="Calibri"/>
+          <w:b/>
+          <w:bCs/>
+          <w:color w:val="000000" w:themeColor="text1"/>
           <w:sz w:val="28"/>
           <w:szCs w:val="28"/>
         </w:rPr>
       </w:pPr>
       <w:r>
         <w:rPr>
-          <w:rFonts w:ascii="Calibri" w:hAnsi="Calibri" w:eastAsia="Calibri" w:cs="Calibri"/>
-          <w:b w:val="1"/>
-          <w:bCs w:val="1"/>
-          <w:color w:val="000000" w:themeColor="text1" w:themeTint="FF" w:themeShade="FF"/>
+          <w:rFonts w:ascii="Calibri" w:eastAsia="Calibri" w:hAnsi="Calibri" w:cs="Calibri"/>
+          <w:b/>
+          <w:bCs/>
+          <w:color w:val="000000" w:themeColor="text1"/>
           <w:sz w:val="28"/>
           <w:szCs w:val="28"/>
         </w:rPr>
@@ -181,10 +160,10 @@
       </w:r>
       <w:r>
         <w:rPr>
-          <w:rFonts w:ascii="Calibri" w:hAnsi="Calibri" w:eastAsia="Calibri" w:cs="Calibri"/>
-          <w:b w:val="1"/>
-          <w:bCs w:val="1"/>
-          <w:color w:val="000000" w:themeColor="text1" w:themeTint="FF" w:themeShade="FF"/>
+          <w:rFonts w:ascii="Calibri" w:eastAsia="Calibri" w:hAnsi="Calibri" w:cs="Calibri"/>
+          <w:b/>
+          <w:bCs/>
+          <w:color w:val="000000" w:themeColor="text1"/>
           <w:sz w:val="28"/>
           <w:szCs w:val="28"/>
         </w:rPr>
@@ -193,26 +172,23 @@
     </w:p>
     <w:p>
       <w:pPr>
-        <w:pStyle w:val="Normal"/>
-        <w:bidi w:val="0"/>
-        <w:spacing w:before="0" w:beforeAutospacing="off" w:after="160" w:afterAutospacing="off" w:line="256" w:lineRule="auto"/>
-        <w:ind w:left="0" w:right="0"/>
+        <w:spacing w:line="256" w:lineRule="auto"/>
         <w:jc w:val="center"/>
         <w:rPr>
-          <w:rFonts w:ascii="Calibri" w:hAnsi="Calibri" w:eastAsia="Calibri" w:cs="Calibri"/>
-          <w:b w:val="1"/>
-          <w:bCs w:val="1"/>
-          <w:color w:val="000000" w:themeColor="text1" w:themeTint="FF" w:themeShade="FF"/>
+          <w:rFonts w:ascii="Calibri" w:eastAsia="Calibri" w:hAnsi="Calibri" w:cs="Calibri"/>
+          <w:b/>
+          <w:bCs/>
+          <w:color w:val="000000" w:themeColor="text1"/>
           <w:sz w:val="32"/>
           <w:szCs w:val="32"/>
         </w:rPr>
       </w:pPr>
       <w:r>
         <w:rPr>
-          <w:rFonts w:ascii="Calibri" w:hAnsi="Calibri" w:eastAsia="Calibri" w:cs="Calibri"/>
-          <w:b w:val="1"/>
-          <w:bCs w:val="1"/>
-          <w:color w:val="000000" w:themeColor="text1" w:themeTint="FF" w:themeShade="FF"/>
+          <w:rFonts w:ascii="Calibri" w:eastAsia="Calibri" w:hAnsi="Calibri" w:cs="Calibri"/>
+          <w:b/>
+          <w:bCs/>
+          <w:color w:val="000000" w:themeColor="text1"/>
           <w:sz w:val="32"/>
           <w:szCs w:val="32"/>
         </w:rPr>
@@ -221,37 +197,21 @@
     </w:p>
     <w:p>
       <w:pPr>
-        <w:spacing w:after="160" w:line="240" w:lineRule="auto"/>
+        <w:spacing w:line="240" w:lineRule="auto"/>
         <w:jc w:val="both"/>
         <w:rPr>
-          <w:rFonts w:ascii="Calibri" w:hAnsi="Calibri" w:eastAsia="Calibri" w:cs="Calibri"/>
-          <w:b w:val="0"/>
-          <w:bCs w:val="0"/>
-          <w:i w:val="0"/>
-          <w:iCs w:val="0"/>
-          <w:caps w:val="0"/>
-          <w:smallCaps w:val="0"/>
-          <w:noProof w:val="0"/>
-          <w:color w:val="000000" w:themeColor="text1" w:themeTint="FF" w:themeShade="FF"/>
-          <w:sz w:val="24"/>
-          <w:szCs w:val="24"/>
-          <w:lang w:val="en-US"/>
-        </w:rPr>
-      </w:pPr>
-      <w:r>
-        <w:rPr>
-          <w:rFonts w:ascii="Calibri" w:hAnsi="Calibri" w:eastAsia="Calibri" w:cs="Calibri"/>
-          <w:b w:val="0"/>
-          <w:bCs w:val="0"/>
-          <w:i w:val="0"/>
-          <w:iCs w:val="0"/>
-          <w:caps w:val="0"/>
-          <w:smallCaps w:val="0"/>
-          <w:noProof w:val="0"/>
-          <w:color w:val="000000" w:themeColor="text1" w:themeTint="FF" w:themeShade="FF"/>
-          <w:sz w:val="24"/>
-          <w:szCs w:val="24"/>
-          <w:lang w:val="en-US"/>
+          <w:rFonts w:ascii="Calibri" w:eastAsia="Calibri" w:hAnsi="Calibri" w:cs="Calibri"/>
+          <w:color w:val="000000" w:themeColor="text1"/>
+          <w:sz w:val="24"/>
+          <w:szCs w:val="24"/>
+        </w:rPr>
+      </w:pPr>
+      <w:r>
+        <w:rPr>
+          <w:rFonts w:ascii="Calibri" w:eastAsia="Calibri" w:hAnsi="Calibri" w:cs="Calibri"/>
+          <w:color w:val="000000" w:themeColor="text1"/>
+          <w:sz w:val="24"/>
+          <w:szCs w:val="24"/>
         </w:rPr>
         <w:t>(10 points): As a developer, I want to have an aesthetically pleasing and intuitive user interface/user experience (UI/UX) with all features of the application stylized.</w:t>
       </w:r>
@@ -261,18 +221,20 @@
         <w:spacing w:line="256" w:lineRule="auto"/>
         <w:jc w:val="both"/>
         <w:rPr>
-          <w:rFonts w:ascii="Calibri" w:hAnsi="Calibri" w:eastAsia="Calibri" w:cs="Calibri"/>
-          <w:color w:val="000000" w:themeColor="text1" w:themeTint="FF" w:themeShade="FF"/>
-          <w:sz w:val="24"/>
-          <w:szCs w:val="24"/>
-        </w:rPr>
-      </w:pPr>
-      <w:r>
-        <w:rPr>
-          <w:rFonts w:ascii="Calibri" w:hAnsi="Calibri" w:eastAsia="Calibri" w:cs="Calibri"/>
-          <w:color w:val="000000" w:themeColor="text1" w:themeTint="FF" w:themeShade="FF"/>
-          <w:sz w:val="24"/>
-          <w:szCs w:val="24"/>
+          <w:rFonts w:ascii="Calibri" w:eastAsia="Calibri" w:hAnsi="Calibri" w:cs="Calibri"/>
+          <w:color w:val="000000" w:themeColor="text1"/>
+          <w:sz w:val="24"/>
+          <w:szCs w:val="24"/>
+          <w:highlight w:val="darkGreen"/>
+        </w:rPr>
+      </w:pPr>
+      <w:r>
+        <w:rPr>
+          <w:rFonts w:ascii="Calibri" w:eastAsia="Calibri" w:hAnsi="Calibri" w:cs="Calibri"/>
+          <w:color w:val="000000" w:themeColor="text1"/>
+          <w:sz w:val="24"/>
+          <w:szCs w:val="24"/>
+          <w:highlight w:val="darkGreen"/>
         </w:rPr>
         <w:t>(5 points): As a business owner I want to be able to add, update, and delete contacts in my application with the following fields:</w:t>
       </w:r>
@@ -282,23 +244,25 @@
         <w:pStyle w:val="ListParagraph"/>
         <w:numPr>
           <w:ilvl w:val="0"/>
-          <w:numId w:val="3"/>
+          <w:numId w:val="1"/>
         </w:numPr>
         <w:spacing w:line="256" w:lineRule="auto"/>
         <w:jc w:val="both"/>
         <w:rPr>
-          <w:rFonts w:ascii="Symbol" w:hAnsi="Symbol" w:eastAsia="Symbol" w:cs="Symbol" w:asciiTheme="minorAscii" w:hAnsiTheme="minorAscii" w:eastAsiaTheme="minorAscii" w:cstheme="minorAscii"/>
-          <w:color w:val="000000" w:themeColor="text1" w:themeTint="FF" w:themeShade="FF"/>
-          <w:sz w:val="24"/>
-          <w:szCs w:val="24"/>
-        </w:rPr>
-      </w:pPr>
-      <w:r>
-        <w:rPr>
-          <w:rFonts w:ascii="Calibri" w:hAnsi="Calibri" w:eastAsia="Calibri" w:cs="Calibri"/>
-          <w:color w:val="000000" w:themeColor="text1" w:themeTint="FF" w:themeShade="FF"/>
-          <w:sz w:val="24"/>
-          <w:szCs w:val="24"/>
+          <w:rFonts w:eastAsiaTheme="minorEastAsia"/>
+          <w:color w:val="000000" w:themeColor="text1"/>
+          <w:sz w:val="24"/>
+          <w:szCs w:val="24"/>
+          <w:highlight w:val="darkGreen"/>
+        </w:rPr>
+      </w:pPr>
+      <w:r>
+        <w:rPr>
+          <w:rFonts w:ascii="Calibri" w:eastAsia="Calibri" w:hAnsi="Calibri" w:cs="Calibri"/>
+          <w:color w:val="000000" w:themeColor="text1"/>
+          <w:sz w:val="24"/>
+          <w:szCs w:val="24"/>
+          <w:highlight w:val="darkGreen"/>
         </w:rPr>
         <w:t>Name</w:t>
       </w:r>
@@ -308,22 +272,24 @@
         <w:pStyle w:val="ListParagraph"/>
         <w:numPr>
           <w:ilvl w:val="0"/>
-          <w:numId w:val="3"/>
+          <w:numId w:val="1"/>
         </w:numPr>
         <w:spacing w:line="256" w:lineRule="auto"/>
         <w:jc w:val="both"/>
         <w:rPr>
-          <w:color w:val="000000" w:themeColor="text1" w:themeTint="FF" w:themeShade="FF"/>
-          <w:sz w:val="24"/>
-          <w:szCs w:val="24"/>
-        </w:rPr>
-      </w:pPr>
-      <w:r>
-        <w:rPr>
-          <w:rFonts w:ascii="Calibri" w:hAnsi="Calibri" w:eastAsia="Calibri" w:cs="Calibri"/>
-          <w:color w:val="000000" w:themeColor="text1" w:themeTint="FF" w:themeShade="FF"/>
-          <w:sz w:val="24"/>
-          <w:szCs w:val="24"/>
+          <w:color w:val="000000" w:themeColor="text1"/>
+          <w:sz w:val="24"/>
+          <w:szCs w:val="24"/>
+          <w:highlight w:val="darkGreen"/>
+        </w:rPr>
+      </w:pPr>
+      <w:r>
+        <w:rPr>
+          <w:rFonts w:ascii="Calibri" w:eastAsia="Calibri" w:hAnsi="Calibri" w:cs="Calibri"/>
+          <w:color w:val="000000" w:themeColor="text1"/>
+          <w:sz w:val="24"/>
+          <w:szCs w:val="24"/>
+          <w:highlight w:val="darkGreen"/>
         </w:rPr>
         <w:t>Phone number</w:t>
       </w:r>
@@ -333,108 +299,162 @@
         <w:pStyle w:val="ListParagraph"/>
         <w:numPr>
           <w:ilvl w:val="0"/>
-          <w:numId w:val="3"/>
+          <w:numId w:val="1"/>
         </w:numPr>
         <w:spacing w:line="256" w:lineRule="auto"/>
         <w:jc w:val="both"/>
         <w:rPr>
-          <w:color w:val="000000" w:themeColor="text1" w:themeTint="FF" w:themeShade="FF"/>
-          <w:sz w:val="24"/>
-          <w:szCs w:val="24"/>
-        </w:rPr>
-      </w:pPr>
-      <w:r>
-        <w:rPr>
-          <w:rFonts w:ascii="Calibri" w:hAnsi="Calibri" w:eastAsia="Calibri" w:cs="Calibri"/>
-          <w:color w:val="000000" w:themeColor="text1" w:themeTint="FF" w:themeShade="FF"/>
-          <w:sz w:val="24"/>
-          <w:szCs w:val="24"/>
+          <w:color w:val="000000" w:themeColor="text1"/>
+          <w:sz w:val="24"/>
+          <w:szCs w:val="24"/>
+          <w:highlight w:val="darkGreen"/>
+        </w:rPr>
+      </w:pPr>
+      <w:r>
+        <w:rPr>
+          <w:rFonts w:ascii="Calibri" w:eastAsia="Calibri" w:hAnsi="Calibri" w:cs="Calibri"/>
+          <w:color w:val="000000" w:themeColor="text1"/>
+          <w:sz w:val="24"/>
+          <w:szCs w:val="24"/>
+          <w:highlight w:val="darkGreen"/>
         </w:rPr>
         <w:t>Social Media Handle</w:t>
       </w:r>
     </w:p>
     <w:p>
       <w:pPr>
-        <w:pStyle w:val="Normal"/>
         <w:spacing w:line="256" w:lineRule="auto"/>
         <w:jc w:val="both"/>
         <w:rPr>
-          <w:rFonts w:ascii="Calibri" w:hAnsi="Calibri" w:eastAsia="Calibri" w:cs="Calibri"/>
-          <w:color w:val="000000" w:themeColor="text1" w:themeTint="FF" w:themeShade="FF"/>
-          <w:sz w:val="24"/>
-          <w:szCs w:val="24"/>
-        </w:rPr>
-      </w:pPr>
-      <w:r>
-        <w:rPr>
-          <w:rFonts w:ascii="Calibri" w:hAnsi="Calibri" w:eastAsia="Calibri" w:cs="Calibri"/>
-          <w:color w:val="000000" w:themeColor="text1" w:themeTint="FF" w:themeShade="FF"/>
-          <w:sz w:val="24"/>
-          <w:szCs w:val="24"/>
-        </w:rPr>
-        <w:t xml:space="preserve">(5 points): As a business owner I want the ability to add a date and timestamped note to a contact. </w:t>
-      </w:r>
-    </w:p>
-    <w:p>
-      <w:pPr>
-        <w:pStyle w:val="Normal"/>
+          <w:rFonts w:ascii="Calibri" w:eastAsia="Calibri" w:hAnsi="Calibri" w:cs="Calibri"/>
+          <w:color w:val="000000" w:themeColor="text1"/>
+          <w:sz w:val="24"/>
+          <w:szCs w:val="24"/>
+        </w:rPr>
+      </w:pPr>
+      <w:r>
+        <w:rPr>
+          <w:rFonts w:ascii="Calibri" w:eastAsia="Calibri" w:hAnsi="Calibri" w:cs="Calibri"/>
+          <w:color w:val="000000" w:themeColor="text1"/>
+          <w:sz w:val="24"/>
+          <w:szCs w:val="24"/>
+          <w:highlight w:val="darkGreen"/>
+        </w:rPr>
+        <w:t>(5 points): As a business owner I want the ability to add a date and timestamped note to a contact.</w:t>
+      </w:r>
+      <w:r>
+        <w:rPr>
+          <w:rFonts w:ascii="Calibri" w:eastAsia="Calibri" w:hAnsi="Calibri" w:cs="Calibri"/>
+          <w:color w:val="000000" w:themeColor="text1"/>
+          <w:sz w:val="24"/>
+          <w:szCs w:val="24"/>
+        </w:rPr>
+        <w:t xml:space="preserve"> </w:t>
+      </w:r>
+    </w:p>
+    <w:p>
+      <w:pPr>
         <w:spacing w:line="256" w:lineRule="auto"/>
         <w:jc w:val="both"/>
         <w:rPr>
-          <w:rFonts w:ascii="Calibri" w:hAnsi="Calibri" w:eastAsia="Calibri" w:cs="Calibri"/>
-          <w:color w:val="000000" w:themeColor="text1" w:themeTint="FF" w:themeShade="FF"/>
-          <w:sz w:val="24"/>
-          <w:szCs w:val="24"/>
-        </w:rPr>
-      </w:pPr>
-      <w:r>
-        <w:rPr>
-          <w:rFonts w:ascii="Calibri" w:hAnsi="Calibri" w:eastAsia="Calibri" w:cs="Calibri"/>
-          <w:color w:val="000000" w:themeColor="text1" w:themeTint="FF" w:themeShade="FF"/>
-          <w:sz w:val="24"/>
-          <w:szCs w:val="24"/>
-        </w:rPr>
-        <w:t>(7.5 points): As a business owner I want to tag every contact as “client” “potential client” or “potential partner” and see all my contacts with the option to filter by those tags</w:t>
-      </w:r>
-    </w:p>
-    <w:p>
-      <w:pPr>
-        <w:pStyle w:val="Normal"/>
+          <w:rFonts w:ascii="Calibri" w:eastAsia="Calibri" w:hAnsi="Calibri" w:cs="Calibri"/>
+          <w:color w:val="000000" w:themeColor="text1"/>
+          <w:sz w:val="24"/>
+          <w:szCs w:val="24"/>
+        </w:rPr>
+      </w:pPr>
+      <w:r>
+        <w:rPr>
+          <w:rFonts w:ascii="Calibri" w:eastAsia="Calibri" w:hAnsi="Calibri" w:cs="Calibri"/>
+          <w:color w:val="000000" w:themeColor="text1"/>
+          <w:sz w:val="24"/>
+          <w:szCs w:val="24"/>
+          <w:highlight w:val="darkGreen"/>
+        </w:rPr>
+        <w:t>(7.5 points): As a business owner I want to tag every contact as “client” “potential client” or “</w:t>
+      </w:r>
+      <w:proofErr w:type="gramStart"/>
+      <w:r>
+        <w:rPr>
+          <w:rFonts w:ascii="Calibri" w:eastAsia="Calibri" w:hAnsi="Calibri" w:cs="Calibri"/>
+          <w:color w:val="000000" w:themeColor="text1"/>
+          <w:sz w:val="24"/>
+          <w:szCs w:val="24"/>
+          <w:highlight w:val="darkGreen"/>
+        </w:rPr>
+        <w:t>potential</w:t>
+      </w:r>
+      <w:proofErr w:type="gramEnd"/>
+      <w:r>
+        <w:rPr>
+          <w:rFonts w:ascii="Calibri" w:eastAsia="Calibri" w:hAnsi="Calibri" w:cs="Calibri"/>
+          <w:color w:val="000000" w:themeColor="text1"/>
+          <w:sz w:val="24"/>
+          <w:szCs w:val="24"/>
+          <w:highlight w:val="darkGreen"/>
+        </w:rPr>
+        <w:t xml:space="preserve"> partner” and see all my contacts with the option to filter by those tags</w:t>
+      </w:r>
+    </w:p>
+    <w:p>
+      <w:pPr>
         <w:spacing w:line="256" w:lineRule="auto"/>
         <w:jc w:val="both"/>
         <w:rPr>
-          <w:rFonts w:ascii="Calibri" w:hAnsi="Calibri" w:eastAsia="Calibri" w:cs="Calibri"/>
-          <w:color w:val="000000" w:themeColor="text1" w:themeTint="FF" w:themeShade="FF"/>
-          <w:sz w:val="24"/>
-          <w:szCs w:val="24"/>
-        </w:rPr>
-      </w:pPr>
-      <w:r>
-        <w:rPr>
-          <w:rFonts w:ascii="Calibri" w:hAnsi="Calibri" w:eastAsia="Calibri" w:cs="Calibri"/>
-          <w:color w:val="000000" w:themeColor="text1" w:themeTint="FF" w:themeShade="FF"/>
-          <w:sz w:val="24"/>
-          <w:szCs w:val="24"/>
-        </w:rPr>
-        <w:t>(7.5 points): As a business owner I want to keep track of the last time I talked with a contact and how I connected with them (phone call, text, DM etc.), with the ability to see all interactions in a list with filter functionality (by connection type, date contacted, etc)</w:t>
-      </w:r>
-    </w:p>
-    <w:p>
-      <w:pPr>
-        <w:pStyle w:val="Normal"/>
+          <w:rFonts w:ascii="Calibri" w:eastAsia="Calibri" w:hAnsi="Calibri" w:cs="Calibri"/>
+          <w:color w:val="000000" w:themeColor="text1"/>
+          <w:sz w:val="24"/>
+          <w:szCs w:val="24"/>
+        </w:rPr>
+      </w:pPr>
+      <w:r>
+        <w:rPr>
+          <w:rFonts w:ascii="Calibri" w:eastAsia="Calibri" w:hAnsi="Calibri" w:cs="Calibri"/>
+          <w:color w:val="000000" w:themeColor="text1"/>
+          <w:sz w:val="24"/>
+          <w:szCs w:val="24"/>
+          <w:highlight w:val="darkGreen"/>
+        </w:rPr>
+        <w:t xml:space="preserve">(7.5 points): As a business owner I want to keep track of the last time I talked with a contact and how I connected with them (phone call, text, DM etc.), with the ability to see all interactions in a list with filter functionality (by connection type, date contacted, </w:t>
+      </w:r>
+      <w:proofErr w:type="spellStart"/>
+      <w:r>
+        <w:rPr>
+          <w:rFonts w:ascii="Calibri" w:eastAsia="Calibri" w:hAnsi="Calibri" w:cs="Calibri"/>
+          <w:color w:val="000000" w:themeColor="text1"/>
+          <w:sz w:val="24"/>
+          <w:szCs w:val="24"/>
+          <w:highlight w:val="darkGreen"/>
+        </w:rPr>
+        <w:t>etc</w:t>
+      </w:r>
+      <w:proofErr w:type="spellEnd"/>
+      <w:r>
+        <w:rPr>
+          <w:rFonts w:ascii="Calibri" w:eastAsia="Calibri" w:hAnsi="Calibri" w:cs="Calibri"/>
+          <w:color w:val="000000" w:themeColor="text1"/>
+          <w:sz w:val="24"/>
+          <w:szCs w:val="24"/>
+          <w:highlight w:val="darkGreen"/>
+        </w:rPr>
+        <w:t>)</w:t>
+      </w:r>
+    </w:p>
+    <w:p>
+      <w:pPr>
         <w:spacing w:line="256" w:lineRule="auto"/>
         <w:jc w:val="both"/>
         <w:rPr>
-          <w:rFonts w:ascii="Calibri" w:hAnsi="Calibri" w:eastAsia="Calibri" w:cs="Calibri"/>
-          <w:color w:val="000000" w:themeColor="text1" w:themeTint="FF" w:themeShade="FF"/>
-          <w:sz w:val="24"/>
-          <w:szCs w:val="24"/>
-        </w:rPr>
-      </w:pPr>
-      <w:r>
-        <w:rPr>
-          <w:rFonts w:ascii="Calibri" w:hAnsi="Calibri" w:eastAsia="Calibri" w:cs="Calibri"/>
-          <w:color w:val="000000" w:themeColor="text1" w:themeTint="FF" w:themeShade="FF"/>
+          <w:rFonts w:ascii="Calibri" w:eastAsia="Calibri" w:hAnsi="Calibri" w:cs="Calibri"/>
+          <w:color w:val="000000" w:themeColor="text1"/>
+          <w:sz w:val="24"/>
+          <w:szCs w:val="24"/>
+        </w:rPr>
+      </w:pPr>
+      <w:r>
+        <w:rPr>
+          <w:rFonts w:ascii="Calibri" w:eastAsia="Calibri" w:hAnsi="Calibri" w:cs="Calibri"/>
+          <w:color w:val="000000" w:themeColor="text1"/>
           <w:sz w:val="24"/>
           <w:szCs w:val="24"/>
         </w:rPr>
@@ -443,20 +463,19 @@
     </w:p>
     <w:p>
       <w:pPr>
-        <w:pStyle w:val="Normal"/>
         <w:spacing w:line="256" w:lineRule="auto"/>
         <w:jc w:val="both"/>
         <w:rPr>
-          <w:rFonts w:ascii="Calibri" w:hAnsi="Calibri" w:eastAsia="Calibri" w:cs="Calibri"/>
-          <w:color w:val="000000" w:themeColor="text1" w:themeTint="FF" w:themeShade="FF"/>
-          <w:sz w:val="24"/>
-          <w:szCs w:val="24"/>
-        </w:rPr>
-      </w:pPr>
-      <w:r>
-        <w:rPr>
-          <w:rFonts w:ascii="Calibri" w:hAnsi="Calibri" w:eastAsia="Calibri" w:cs="Calibri"/>
-          <w:color w:val="000000" w:themeColor="text1" w:themeTint="FF" w:themeShade="FF"/>
+          <w:rFonts w:ascii="Calibri" w:eastAsia="Calibri" w:hAnsi="Calibri" w:cs="Calibri"/>
+          <w:color w:val="000000" w:themeColor="text1"/>
+          <w:sz w:val="24"/>
+          <w:szCs w:val="24"/>
+        </w:rPr>
+      </w:pPr>
+      <w:r>
+        <w:rPr>
+          <w:rFonts w:ascii="Calibri" w:eastAsia="Calibri" w:hAnsi="Calibri" w:cs="Calibri"/>
+          <w:color w:val="000000" w:themeColor="text1"/>
           <w:sz w:val="24"/>
           <w:szCs w:val="24"/>
         </w:rPr>
@@ -470,21 +489,19 @@
           <w:ilvl w:val="0"/>
           <w:numId w:val="2"/>
         </w:numPr>
-        <w:bidi w:val="0"/>
-        <w:spacing w:before="0" w:beforeAutospacing="off" w:after="160" w:afterAutospacing="off" w:line="256" w:lineRule="auto"/>
-        <w:ind w:left="720" w:right="0" w:hanging="360"/>
+        <w:spacing w:line="256" w:lineRule="auto"/>
         <w:jc w:val="both"/>
         <w:rPr>
-          <w:rFonts w:ascii="Calibri" w:hAnsi="Calibri" w:eastAsia="Calibri" w:cs="Calibri" w:asciiTheme="minorAscii" w:hAnsiTheme="minorAscii" w:eastAsiaTheme="minorAscii" w:cstheme="minorAscii"/>
-          <w:color w:val="000000" w:themeColor="text1" w:themeTint="FF" w:themeShade="FF"/>
-          <w:sz w:val="24"/>
-          <w:szCs w:val="24"/>
-        </w:rPr>
-      </w:pPr>
-      <w:r>
-        <w:rPr>
-          <w:rFonts w:ascii="Calibri" w:hAnsi="Calibri" w:eastAsia="Calibri" w:cs="Calibri"/>
-          <w:color w:val="000000" w:themeColor="text1" w:themeTint="FF" w:themeShade="FF"/>
+          <w:rFonts w:eastAsiaTheme="minorEastAsia"/>
+          <w:color w:val="000000" w:themeColor="text1"/>
+          <w:sz w:val="24"/>
+          <w:szCs w:val="24"/>
+        </w:rPr>
+      </w:pPr>
+      <w:r>
+        <w:rPr>
+          <w:rFonts w:ascii="Calibri" w:eastAsia="Calibri" w:hAnsi="Calibri" w:cs="Calibri"/>
+          <w:color w:val="000000" w:themeColor="text1"/>
           <w:sz w:val="24"/>
           <w:szCs w:val="24"/>
         </w:rPr>
@@ -498,21 +515,19 @@
           <w:ilvl w:val="0"/>
           <w:numId w:val="2"/>
         </w:numPr>
-        <w:bidi w:val="0"/>
-        <w:spacing w:before="0" w:beforeAutospacing="off" w:after="160" w:afterAutospacing="off" w:line="256" w:lineRule="auto"/>
-        <w:ind w:left="720" w:right="0" w:hanging="360"/>
+        <w:spacing w:line="256" w:lineRule="auto"/>
         <w:jc w:val="both"/>
         <w:rPr>
-          <w:rFonts w:ascii="Calibri" w:hAnsi="Calibri" w:eastAsia="Calibri" w:cs="Calibri" w:asciiTheme="minorAscii" w:hAnsiTheme="minorAscii" w:eastAsiaTheme="minorAscii" w:cstheme="minorAscii"/>
-          <w:color w:val="000000" w:themeColor="text1" w:themeTint="FF" w:themeShade="FF"/>
-          <w:sz w:val="24"/>
-          <w:szCs w:val="24"/>
-        </w:rPr>
-      </w:pPr>
-      <w:r>
-        <w:rPr>
-          <w:rFonts w:ascii="Calibri" w:hAnsi="Calibri" w:eastAsia="Calibri" w:cs="Calibri"/>
-          <w:color w:val="000000" w:themeColor="text1" w:themeTint="FF" w:themeShade="FF"/>
+          <w:rFonts w:eastAsiaTheme="minorEastAsia"/>
+          <w:color w:val="000000" w:themeColor="text1"/>
+          <w:sz w:val="24"/>
+          <w:szCs w:val="24"/>
+        </w:rPr>
+      </w:pPr>
+      <w:r>
+        <w:rPr>
+          <w:rFonts w:ascii="Calibri" w:eastAsia="Calibri" w:hAnsi="Calibri" w:cs="Calibri"/>
+          <w:color w:val="000000" w:themeColor="text1"/>
           <w:sz w:val="24"/>
           <w:szCs w:val="24"/>
         </w:rPr>
@@ -529,15 +544,15 @@
         <w:spacing w:line="256" w:lineRule="auto"/>
         <w:jc w:val="both"/>
         <w:rPr>
-          <w:color w:val="000000" w:themeColor="text1" w:themeTint="FF" w:themeShade="FF"/>
-          <w:sz w:val="24"/>
-          <w:szCs w:val="24"/>
-        </w:rPr>
-      </w:pPr>
-      <w:r>
-        <w:rPr>
-          <w:rFonts w:ascii="Calibri" w:hAnsi="Calibri" w:eastAsia="Calibri" w:cs="Calibri"/>
-          <w:color w:val="000000" w:themeColor="text1" w:themeTint="FF" w:themeShade="FF"/>
+          <w:color w:val="000000" w:themeColor="text1"/>
+          <w:sz w:val="24"/>
+          <w:szCs w:val="24"/>
+        </w:rPr>
+      </w:pPr>
+      <w:r>
+        <w:rPr>
+          <w:rFonts w:ascii="Calibri" w:eastAsia="Calibri" w:hAnsi="Calibri" w:cs="Calibri"/>
+          <w:color w:val="000000" w:themeColor="text1"/>
           <w:sz w:val="24"/>
           <w:szCs w:val="24"/>
         </w:rPr>
@@ -554,15 +569,15 @@
         <w:spacing w:line="256" w:lineRule="auto"/>
         <w:jc w:val="both"/>
         <w:rPr>
-          <w:color w:val="000000" w:themeColor="text1" w:themeTint="FF" w:themeShade="FF"/>
-          <w:sz w:val="24"/>
-          <w:szCs w:val="24"/>
-        </w:rPr>
-      </w:pPr>
-      <w:r>
-        <w:rPr>
-          <w:rFonts w:ascii="Calibri" w:hAnsi="Calibri" w:eastAsia="Calibri" w:cs="Calibri"/>
-          <w:color w:val="000000" w:themeColor="text1" w:themeTint="FF" w:themeShade="FF"/>
+          <w:color w:val="000000" w:themeColor="text1"/>
+          <w:sz w:val="24"/>
+          <w:szCs w:val="24"/>
+        </w:rPr>
+      </w:pPr>
+      <w:r>
+        <w:rPr>
+          <w:rFonts w:ascii="Calibri" w:eastAsia="Calibri" w:hAnsi="Calibri" w:cs="Calibri"/>
+          <w:color w:val="000000" w:themeColor="text1"/>
           <w:sz w:val="24"/>
           <w:szCs w:val="24"/>
         </w:rPr>
@@ -573,13 +588,13 @@
       <w:pPr>
         <w:spacing w:line="256" w:lineRule="auto"/>
         <w:rPr>
-          <w:rFonts w:ascii="Calibri" w:hAnsi="Calibri" w:eastAsia="Calibri" w:cs="Calibri"/>
+          <w:rFonts w:ascii="Calibri" w:eastAsia="Calibri" w:hAnsi="Calibri" w:cs="Calibri"/>
           <w:color w:val="000000" w:themeColor="text1"/>
         </w:rPr>
       </w:pPr>
     </w:p>
     <w:sectPr>
-      <w:pgSz w:w="12240" w:h="15840" w:orient="portrait"/>
+      <w:pgSz w:w="12240" w:h="15840"/>
       <w:pgMar w:top="1440" w:right="1440" w:bottom="1440" w:left="1440" w:header="720" w:footer="720" w:gutter="0"/>
       <w:cols w:space="720"/>
       <w:docGrid w:linePitch="360"/>
@@ -589,10 +604,12 @@
 </file>
 
 <file path=word/numbering.xml><?xml version="1.0" encoding="utf-8"?>
-<w:numbering xmlns:wpc="http://schemas.microsoft.com/office/word/2010/wordprocessingCanvas" xmlns:cx="http://schemas.microsoft.com/office/drawing/2014/chartex" xmlns:cx1="http://schemas.microsoft.com/office/drawing/2015/9/8/chartex" xmlns:cx2="http://schemas.microsoft.com/office/drawing/2015/10/21/chartex" xmlns:cx3="http://schemas.microsoft.com/office/drawing/2016/5/9/chartex" xmlns:cx4="http://schemas.microsoft.com/office/drawing/2016/5/10/chartex" xmlns:cx5="http://schemas.microsoft.com/office/drawing/2016/5/11/chartex" xmlns:cx6="http://schemas.microsoft.com/office/drawing/2016/5/12/chartex" xmlns:cx7="http://schemas.microsoft.com/office/drawing/2016/5/13/chartex" xmlns:cx8="http://schemas.microsoft.com/office/drawing/2016/5/14/chartex" xmlns:mc="http://schemas.openxmlformats.org/markup-compatibility/2006" xmlns:aink="http://schemas.microsoft.com/office/drawing/2016/ink" xmlns:am3d="http://schemas.microsoft.com/office/drawing/2017/model3d" xmlns:o="urn:schemas-microsoft-com:office:office" xmlns:r="http://schemas.openxmlformats.org/officeDocument/2006/relationships" xmlns:m="http://schemas.openxmlformats.org/officeDocument/2006/math" xmlns:v="urn:schemas-microsoft-com:vml" xmlns:wp14="http://schemas.microsoft.com/office/word/2010/wordprocessingDrawing" xmlns:wp="http://schemas.openxmlformats.org/drawingml/2006/wordprocessingDrawing" xmlns:w10="urn:schemas-microsoft-com:office:word" xmlns:w="http://schemas.openxmlformats.org/wordprocessingml/2006/main" xmlns:w14="http://schemas.microsoft.com/office/word/2010/wordml" xmlns:w15="http://schemas.microsoft.com/office/word/2012/wordml" xmlns:w16cex="http://schemas.microsoft.com/office/word/2018/wordml/cex" xmlns:w16cid="http://schemas.microsoft.com/office/word/2016/wordml/cid" xmlns:w16="http://schemas.microsoft.com/office/word/2018/wordml" xmlns:w16sdtdh="http://schemas.microsoft.com/office/word/2020/wordml/sdtdatahash" xmlns:w16se="http://schemas.microsoft.com/office/word/2015/wordml/symex" xmlns:wpg="http://schemas.microsoft.com/office/word/2010/wordprocessingGroup" xmlns:wpi="http://schemas.microsoft.com/office/word/2010/wordprocessingInk" xmlns:wne="http://schemas.microsoft.com/office/word/2006/wordml" xmlns:wps="http://schemas.microsoft.com/office/word/2010/wordprocessingShape" mc:Ignorable="w14 w15 w16se w16cid w16 w16cex w16sdtdh wp14">
-  <w:abstractNum xmlns:w="http://schemas.openxmlformats.org/wordprocessingml/2006/main" w:abstractNumId="2">
-    <w:multiLevelType xmlns:w="http://schemas.openxmlformats.org/wordprocessingml/2006/main" w:val="hybridMultilevel"/>
-    <w:lvl xmlns:w="http://schemas.openxmlformats.org/wordprocessingml/2006/main" w:ilvl="0">
+<w:numbering xmlns:wpc="http://schemas.microsoft.com/office/word/2010/wordprocessingCanvas" xmlns:cx="http://schemas.microsoft.com/office/drawing/2014/chartex" xmlns:cx1="http://schemas.microsoft.com/office/drawing/2015/9/8/chartex" xmlns:cx2="http://schemas.microsoft.com/office/drawing/2015/10/21/chartex" xmlns:cx3="http://schemas.microsoft.com/office/drawing/2016/5/9/chartex" xmlns:cx4="http://schemas.microsoft.com/office/drawing/2016/5/10/chartex" xmlns:cx5="http://schemas.microsoft.com/office/drawing/2016/5/11/chartex" xmlns:cx6="http://schemas.microsoft.com/office/drawing/2016/5/12/chartex" xmlns:cx7="http://schemas.microsoft.com/office/drawing/2016/5/13/chartex" xmlns:cx8="http://schemas.microsoft.com/office/drawing/2016/5/14/chartex" xmlns:mc="http://schemas.openxmlformats.org/markup-compatibility/2006" xmlns:aink="http://schemas.microsoft.com/office/drawing/2016/ink" xmlns:am3d="http://schemas.microsoft.com/office/drawing/2017/model3d" xmlns:o="urn:schemas-microsoft-com:office:office" xmlns:oel="http://schemas.microsoft.com/office/2019/extlst" xmlns:r="http://schemas.openxmlformats.org/officeDocument/2006/relationships" xmlns:m="http://schemas.openxmlformats.org/officeDocument/2006/math" xmlns:v="urn:schemas-microsoft-com:vml" xmlns:wp14="http://schemas.microsoft.com/office/word/2010/wordprocessingDrawing" xmlns:wp="http://schemas.openxmlformats.org/drawingml/2006/wordprocessingDrawing" xmlns:w10="urn:schemas-microsoft-com:office:word" xmlns:w="http://schemas.openxmlformats.org/wordprocessingml/2006/main" xmlns:w14="http://schemas.microsoft.com/office/word/2010/wordml" xmlns:w15="http://schemas.microsoft.com/office/word/2012/wordml" xmlns:w16cex="http://schemas.microsoft.com/office/word/2018/wordml/cex" xmlns:w16cid="http://schemas.microsoft.com/office/word/2016/wordml/cid" xmlns:w16="http://schemas.microsoft.com/office/word/2018/wordml" xmlns:w16sdtdh="http://schemas.microsoft.com/office/word/2020/wordml/sdtdatahash" xmlns:w16se="http://schemas.microsoft.com/office/word/2015/wordml/symex" xmlns:wpg="http://schemas.microsoft.com/office/word/2010/wordprocessingGroup" xmlns:wpi="http://schemas.microsoft.com/office/word/2010/wordprocessingInk" xmlns:wne="http://schemas.microsoft.com/office/word/2006/wordml" xmlns:wps="http://schemas.microsoft.com/office/word/2010/wordprocessingShape" mc:Ignorable="w14 w15 w16se w16cid w16 w16cex w16sdtdh wp14">
+  <w:abstractNum w:abstractNumId="0" w15:restartNumberingAfterBreak="0">
+    <w:nsid w:val="3EDE138C"/>
+    <w:multiLevelType w:val="hybridMultilevel"/>
+    <w:tmpl w:val="3D2074E4"/>
+    <w:lvl w:ilvl="0" w:tplc="AAE24A14">
       <w:start w:val="1"/>
       <w:numFmt w:val="bullet"/>
       <w:lvlText w:val=""/>
@@ -601,10 +618,10 @@
         <w:ind w:left="720" w:hanging="360"/>
       </w:pPr>
       <w:rPr>
-        <w:rFonts w:hint="default" w:ascii="Symbol" w:hAnsi="Symbol"/>
-      </w:rPr>
-    </w:lvl>
-    <w:lvl xmlns:w="http://schemas.openxmlformats.org/wordprocessingml/2006/main" w:ilvl="1">
+        <w:rFonts w:ascii="Symbol" w:hAnsi="Symbol" w:hint="default"/>
+      </w:rPr>
+    </w:lvl>
+    <w:lvl w:ilvl="1" w:tplc="5A2EF4E0">
       <w:start w:val="1"/>
       <w:numFmt w:val="bullet"/>
       <w:lvlText w:val="o"/>
@@ -613,10 +630,10 @@
         <w:ind w:left="1440" w:hanging="360"/>
       </w:pPr>
       <w:rPr>
-        <w:rFonts w:hint="default" w:ascii="Courier New" w:hAnsi="Courier New"/>
-      </w:rPr>
-    </w:lvl>
-    <w:lvl xmlns:w="http://schemas.openxmlformats.org/wordprocessingml/2006/main" w:ilvl="2">
+        <w:rFonts w:ascii="Courier New" w:hAnsi="Courier New" w:hint="default"/>
+      </w:rPr>
+    </w:lvl>
+    <w:lvl w:ilvl="2" w:tplc="DE8403A4">
       <w:start w:val="1"/>
       <w:numFmt w:val="bullet"/>
       <w:lvlText w:val=""/>
@@ -625,10 +642,10 @@
         <w:ind w:left="2160" w:hanging="360"/>
       </w:pPr>
       <w:rPr>
-        <w:rFonts w:hint="default" w:ascii="Wingdings" w:hAnsi="Wingdings"/>
-      </w:rPr>
-    </w:lvl>
-    <w:lvl xmlns:w="http://schemas.openxmlformats.org/wordprocessingml/2006/main" w:ilvl="3">
+        <w:rFonts w:ascii="Wingdings" w:hAnsi="Wingdings" w:hint="default"/>
+      </w:rPr>
+    </w:lvl>
+    <w:lvl w:ilvl="3" w:tplc="01D0C3A8">
       <w:start w:val="1"/>
       <w:numFmt w:val="bullet"/>
       <w:lvlText w:val=""/>
@@ -637,10 +654,10 @@
         <w:ind w:left="2880" w:hanging="360"/>
       </w:pPr>
       <w:rPr>
-        <w:rFonts w:hint="default" w:ascii="Symbol" w:hAnsi="Symbol"/>
-      </w:rPr>
-    </w:lvl>
-    <w:lvl xmlns:w="http://schemas.openxmlformats.org/wordprocessingml/2006/main" w:ilvl="4">
+        <w:rFonts w:ascii="Symbol" w:hAnsi="Symbol" w:hint="default"/>
+      </w:rPr>
+    </w:lvl>
+    <w:lvl w:ilvl="4" w:tplc="77D6E4EE">
       <w:start w:val="1"/>
       <w:numFmt w:val="bullet"/>
       <w:lvlText w:val="o"/>
@@ -649,10 +666,10 @@
         <w:ind w:left="3600" w:hanging="360"/>
       </w:pPr>
       <w:rPr>
-        <w:rFonts w:hint="default" w:ascii="Courier New" w:hAnsi="Courier New"/>
-      </w:rPr>
-    </w:lvl>
-    <w:lvl xmlns:w="http://schemas.openxmlformats.org/wordprocessingml/2006/main" w:ilvl="5">
+        <w:rFonts w:ascii="Courier New" w:hAnsi="Courier New" w:hint="default"/>
+      </w:rPr>
+    </w:lvl>
+    <w:lvl w:ilvl="5" w:tplc="F946B438">
       <w:start w:val="1"/>
       <w:numFmt w:val="bullet"/>
       <w:lvlText w:val=""/>
@@ -661,10 +678,10 @@
         <w:ind w:left="4320" w:hanging="360"/>
       </w:pPr>
       <w:rPr>
-        <w:rFonts w:hint="default" w:ascii="Wingdings" w:hAnsi="Wingdings"/>
-      </w:rPr>
-    </w:lvl>
-    <w:lvl xmlns:w="http://schemas.openxmlformats.org/wordprocessingml/2006/main" w:ilvl="6">
+        <w:rFonts w:ascii="Wingdings" w:hAnsi="Wingdings" w:hint="default"/>
+      </w:rPr>
+    </w:lvl>
+    <w:lvl w:ilvl="6" w:tplc="5236726E">
       <w:start w:val="1"/>
       <w:numFmt w:val="bullet"/>
       <w:lvlText w:val=""/>
@@ -673,10 +690,10 @@
         <w:ind w:left="5040" w:hanging="360"/>
       </w:pPr>
       <w:rPr>
-        <w:rFonts w:hint="default" w:ascii="Symbol" w:hAnsi="Symbol"/>
-      </w:rPr>
-    </w:lvl>
-    <w:lvl xmlns:w="http://schemas.openxmlformats.org/wordprocessingml/2006/main" w:ilvl="7">
+        <w:rFonts w:ascii="Symbol" w:hAnsi="Symbol" w:hint="default"/>
+      </w:rPr>
+    </w:lvl>
+    <w:lvl w:ilvl="7" w:tplc="7826EA20">
       <w:start w:val="1"/>
       <w:numFmt w:val="bullet"/>
       <w:lvlText w:val="o"/>
@@ -685,10 +702,10 @@
         <w:ind w:left="5760" w:hanging="360"/>
       </w:pPr>
       <w:rPr>
-        <w:rFonts w:hint="default" w:ascii="Courier New" w:hAnsi="Courier New"/>
-      </w:rPr>
-    </w:lvl>
-    <w:lvl xmlns:w="http://schemas.openxmlformats.org/wordprocessingml/2006/main" w:ilvl="8">
+        <w:rFonts w:ascii="Courier New" w:hAnsi="Courier New" w:hint="default"/>
+      </w:rPr>
+    </w:lvl>
+    <w:lvl w:ilvl="8" w:tplc="706661DA">
       <w:start w:val="1"/>
       <w:numFmt w:val="bullet"/>
       <w:lvlText w:val=""/>
@@ -697,122 +714,11 @@
         <w:ind w:left="6480" w:hanging="360"/>
       </w:pPr>
       <w:rPr>
-        <w:rFonts w:hint="default" w:ascii="Wingdings" w:hAnsi="Wingdings"/>
+        <w:rFonts w:ascii="Wingdings" w:hAnsi="Wingdings" w:hint="default"/>
       </w:rPr>
     </w:lvl>
   </w:abstractNum>
-  <w:abstractNum xmlns:w="http://schemas.openxmlformats.org/wordprocessingml/2006/main" w:abstractNumId="1">
-    <w:multiLevelType xmlns:w="http://schemas.openxmlformats.org/wordprocessingml/2006/main" w:val="hybridMultilevel"/>
-    <w:lvl xmlns:w="http://schemas.openxmlformats.org/wordprocessingml/2006/main" w:ilvl="0">
-      <w:start w:val="1"/>
-      <w:numFmt w:val="bullet"/>
-      <w:lvlText w:val=""/>
-      <w:lvlJc w:val="left"/>
-      <w:pPr>
-        <w:ind w:left="720" w:hanging="360"/>
-      </w:pPr>
-      <w:rPr>
-        <w:rFonts w:hint="default" w:ascii="Symbol" w:hAnsi="Symbol"/>
-      </w:rPr>
-    </w:lvl>
-    <w:lvl xmlns:w="http://schemas.openxmlformats.org/wordprocessingml/2006/main" w:ilvl="1">
-      <w:start w:val="1"/>
-      <w:numFmt w:val="bullet"/>
-      <w:lvlText w:val="o"/>
-      <w:lvlJc w:val="left"/>
-      <w:pPr>
-        <w:ind w:left="1440" w:hanging="360"/>
-      </w:pPr>
-      <w:rPr>
-        <w:rFonts w:hint="default" w:ascii="Courier New" w:hAnsi="Courier New"/>
-      </w:rPr>
-    </w:lvl>
-    <w:lvl xmlns:w="http://schemas.openxmlformats.org/wordprocessingml/2006/main" w:ilvl="2">
-      <w:start w:val="1"/>
-      <w:numFmt w:val="bullet"/>
-      <w:lvlText w:val=""/>
-      <w:lvlJc w:val="left"/>
-      <w:pPr>
-        <w:ind w:left="2160" w:hanging="360"/>
-      </w:pPr>
-      <w:rPr>
-        <w:rFonts w:hint="default" w:ascii="Wingdings" w:hAnsi="Wingdings"/>
-      </w:rPr>
-    </w:lvl>
-    <w:lvl xmlns:w="http://schemas.openxmlformats.org/wordprocessingml/2006/main" w:ilvl="3">
-      <w:start w:val="1"/>
-      <w:numFmt w:val="bullet"/>
-      <w:lvlText w:val=""/>
-      <w:lvlJc w:val="left"/>
-      <w:pPr>
-        <w:ind w:left="2880" w:hanging="360"/>
-      </w:pPr>
-      <w:rPr>
-        <w:rFonts w:hint="default" w:ascii="Symbol" w:hAnsi="Symbol"/>
-      </w:rPr>
-    </w:lvl>
-    <w:lvl xmlns:w="http://schemas.openxmlformats.org/wordprocessingml/2006/main" w:ilvl="4">
-      <w:start w:val="1"/>
-      <w:numFmt w:val="bullet"/>
-      <w:lvlText w:val="o"/>
-      <w:lvlJc w:val="left"/>
-      <w:pPr>
-        <w:ind w:left="3600" w:hanging="360"/>
-      </w:pPr>
-      <w:rPr>
-        <w:rFonts w:hint="default" w:ascii="Courier New" w:hAnsi="Courier New"/>
-      </w:rPr>
-    </w:lvl>
-    <w:lvl xmlns:w="http://schemas.openxmlformats.org/wordprocessingml/2006/main" w:ilvl="5">
-      <w:start w:val="1"/>
-      <w:numFmt w:val="bullet"/>
-      <w:lvlText w:val=""/>
-      <w:lvlJc w:val="left"/>
-      <w:pPr>
-        <w:ind w:left="4320" w:hanging="360"/>
-      </w:pPr>
-      <w:rPr>
-        <w:rFonts w:hint="default" w:ascii="Wingdings" w:hAnsi="Wingdings"/>
-      </w:rPr>
-    </w:lvl>
-    <w:lvl xmlns:w="http://schemas.openxmlformats.org/wordprocessingml/2006/main" w:ilvl="6">
-      <w:start w:val="1"/>
-      <w:numFmt w:val="bullet"/>
-      <w:lvlText w:val=""/>
-      <w:lvlJc w:val="left"/>
-      <w:pPr>
-        <w:ind w:left="5040" w:hanging="360"/>
-      </w:pPr>
-      <w:rPr>
-        <w:rFonts w:hint="default" w:ascii="Symbol" w:hAnsi="Symbol"/>
-      </w:rPr>
-    </w:lvl>
-    <w:lvl xmlns:w="http://schemas.openxmlformats.org/wordprocessingml/2006/main" w:ilvl="7">
-      <w:start w:val="1"/>
-      <w:numFmt w:val="bullet"/>
-      <w:lvlText w:val="o"/>
-      <w:lvlJc w:val="left"/>
-      <w:pPr>
-        <w:ind w:left="5760" w:hanging="360"/>
-      </w:pPr>
-      <w:rPr>
-        <w:rFonts w:hint="default" w:ascii="Courier New" w:hAnsi="Courier New"/>
-      </w:rPr>
-    </w:lvl>
-    <w:lvl xmlns:w="http://schemas.openxmlformats.org/wordprocessingml/2006/main" w:ilvl="8">
-      <w:start w:val="1"/>
-      <w:numFmt w:val="bullet"/>
-      <w:lvlText w:val=""/>
-      <w:lvlJc w:val="left"/>
-      <w:pPr>
-        <w:ind w:left="6480" w:hanging="360"/>
-      </w:pPr>
-      <w:rPr>
-        <w:rFonts w:hint="default" w:ascii="Wingdings" w:hAnsi="Wingdings"/>
-      </w:rPr>
-    </w:lvl>
-  </w:abstractNum>
-  <w:abstractNum w:abstractNumId="0" w15:restartNumberingAfterBreak="0">
+  <w:abstractNum w:abstractNumId="1" w15:restartNumberingAfterBreak="0">
     <w:nsid w:val="53FA762F"/>
     <w:multiLevelType w:val="hybridMultilevel"/>
     <w:tmpl w:val="8AAA1B3E"/>
@@ -825,7 +731,7 @@
         <w:ind w:left="720" w:hanging="360"/>
       </w:pPr>
       <w:rPr>
-        <w:rFonts w:hint="default" w:ascii="Calibri" w:hAnsi="Calibri"/>
+        <w:rFonts w:ascii="Calibri" w:hAnsi="Calibri" w:hint="default"/>
       </w:rPr>
     </w:lvl>
     <w:lvl w:ilvl="1" w:tplc="81308EBA">
@@ -837,7 +743,7 @@
         <w:ind w:left="1440" w:hanging="360"/>
       </w:pPr>
       <w:rPr>
-        <w:rFonts w:hint="default" w:ascii="Courier New" w:hAnsi="Courier New"/>
+        <w:rFonts w:ascii="Courier New" w:hAnsi="Courier New" w:hint="default"/>
       </w:rPr>
     </w:lvl>
     <w:lvl w:ilvl="2" w:tplc="083A1A4C">
@@ -849,7 +755,7 @@
         <w:ind w:left="2160" w:hanging="360"/>
       </w:pPr>
       <w:rPr>
-        <w:rFonts w:hint="default" w:ascii="Wingdings" w:hAnsi="Wingdings"/>
+        <w:rFonts w:ascii="Wingdings" w:hAnsi="Wingdings" w:hint="default"/>
       </w:rPr>
     </w:lvl>
     <w:lvl w:ilvl="3" w:tplc="19A0624A">
@@ -861,7 +767,7 @@
         <w:ind w:left="2880" w:hanging="360"/>
       </w:pPr>
       <w:rPr>
-        <w:rFonts w:hint="default" w:ascii="Symbol" w:hAnsi="Symbol"/>
+        <w:rFonts w:ascii="Symbol" w:hAnsi="Symbol" w:hint="default"/>
       </w:rPr>
     </w:lvl>
     <w:lvl w:ilvl="4" w:tplc="272636B8">
@@ -873,7 +779,7 @@
         <w:ind w:left="3600" w:hanging="360"/>
       </w:pPr>
       <w:rPr>
-        <w:rFonts w:hint="default" w:ascii="Courier New" w:hAnsi="Courier New"/>
+        <w:rFonts w:ascii="Courier New" w:hAnsi="Courier New" w:hint="default"/>
       </w:rPr>
     </w:lvl>
     <w:lvl w:ilvl="5" w:tplc="A6D2464C">
@@ -885,7 +791,7 @@
         <w:ind w:left="4320" w:hanging="360"/>
       </w:pPr>
       <w:rPr>
-        <w:rFonts w:hint="default" w:ascii="Wingdings" w:hAnsi="Wingdings"/>
+        <w:rFonts w:ascii="Wingdings" w:hAnsi="Wingdings" w:hint="default"/>
       </w:rPr>
     </w:lvl>
     <w:lvl w:ilvl="6" w:tplc="34C86D88">
@@ -897,7 +803,7 @@
         <w:ind w:left="5040" w:hanging="360"/>
       </w:pPr>
       <w:rPr>
-        <w:rFonts w:hint="default" w:ascii="Symbol" w:hAnsi="Symbol"/>
+        <w:rFonts w:ascii="Symbol" w:hAnsi="Symbol" w:hint="default"/>
       </w:rPr>
     </w:lvl>
     <w:lvl w:ilvl="7" w:tplc="516874F6">
@@ -909,7 +815,7 @@
         <w:ind w:left="5760" w:hanging="360"/>
       </w:pPr>
       <w:rPr>
-        <w:rFonts w:hint="default" w:ascii="Courier New" w:hAnsi="Courier New"/>
+        <w:rFonts w:ascii="Courier New" w:hAnsi="Courier New" w:hint="default"/>
       </w:rPr>
     </w:lvl>
     <w:lvl w:ilvl="8" w:tplc="81E24098">
@@ -921,18 +827,131 @@
         <w:ind w:left="6480" w:hanging="360"/>
       </w:pPr>
       <w:rPr>
-        <w:rFonts w:hint="default" w:ascii="Wingdings" w:hAnsi="Wingdings"/>
+        <w:rFonts w:ascii="Wingdings" w:hAnsi="Wingdings" w:hint="default"/>
       </w:rPr>
     </w:lvl>
   </w:abstractNum>
-  <w:num w:numId="3">
+  <w:abstractNum w:abstractNumId="2" w15:restartNumberingAfterBreak="0">
+    <w:nsid w:val="76793FB5"/>
+    <w:multiLevelType w:val="hybridMultilevel"/>
+    <w:tmpl w:val="98A0CB8A"/>
+    <w:lvl w:ilvl="0" w:tplc="24006F98">
+      <w:start w:val="1"/>
+      <w:numFmt w:val="bullet"/>
+      <w:lvlText w:val=""/>
+      <w:lvlJc w:val="left"/>
+      <w:pPr>
+        <w:ind w:left="720" w:hanging="360"/>
+      </w:pPr>
+      <w:rPr>
+        <w:rFonts w:ascii="Symbol" w:hAnsi="Symbol" w:hint="default"/>
+      </w:rPr>
+    </w:lvl>
+    <w:lvl w:ilvl="1" w:tplc="834EB9FE">
+      <w:start w:val="1"/>
+      <w:numFmt w:val="bullet"/>
+      <w:lvlText w:val="o"/>
+      <w:lvlJc w:val="left"/>
+      <w:pPr>
+        <w:ind w:left="1440" w:hanging="360"/>
+      </w:pPr>
+      <w:rPr>
+        <w:rFonts w:ascii="Courier New" w:hAnsi="Courier New" w:hint="default"/>
+      </w:rPr>
+    </w:lvl>
+    <w:lvl w:ilvl="2" w:tplc="C0D06D50">
+      <w:start w:val="1"/>
+      <w:numFmt w:val="bullet"/>
+      <w:lvlText w:val=""/>
+      <w:lvlJc w:val="left"/>
+      <w:pPr>
+        <w:ind w:left="2160" w:hanging="360"/>
+      </w:pPr>
+      <w:rPr>
+        <w:rFonts w:ascii="Wingdings" w:hAnsi="Wingdings" w:hint="default"/>
+      </w:rPr>
+    </w:lvl>
+    <w:lvl w:ilvl="3" w:tplc="F3A499C6">
+      <w:start w:val="1"/>
+      <w:numFmt w:val="bullet"/>
+      <w:lvlText w:val=""/>
+      <w:lvlJc w:val="left"/>
+      <w:pPr>
+        <w:ind w:left="2880" w:hanging="360"/>
+      </w:pPr>
+      <w:rPr>
+        <w:rFonts w:ascii="Symbol" w:hAnsi="Symbol" w:hint="default"/>
+      </w:rPr>
+    </w:lvl>
+    <w:lvl w:ilvl="4" w:tplc="C9741966">
+      <w:start w:val="1"/>
+      <w:numFmt w:val="bullet"/>
+      <w:lvlText w:val="o"/>
+      <w:lvlJc w:val="left"/>
+      <w:pPr>
+        <w:ind w:left="3600" w:hanging="360"/>
+      </w:pPr>
+      <w:rPr>
+        <w:rFonts w:ascii="Courier New" w:hAnsi="Courier New" w:hint="default"/>
+      </w:rPr>
+    </w:lvl>
+    <w:lvl w:ilvl="5" w:tplc="E62E124E">
+      <w:start w:val="1"/>
+      <w:numFmt w:val="bullet"/>
+      <w:lvlText w:val=""/>
+      <w:lvlJc w:val="left"/>
+      <w:pPr>
+        <w:ind w:left="4320" w:hanging="360"/>
+      </w:pPr>
+      <w:rPr>
+        <w:rFonts w:ascii="Wingdings" w:hAnsi="Wingdings" w:hint="default"/>
+      </w:rPr>
+    </w:lvl>
+    <w:lvl w:ilvl="6" w:tplc="84C282D8">
+      <w:start w:val="1"/>
+      <w:numFmt w:val="bullet"/>
+      <w:lvlText w:val=""/>
+      <w:lvlJc w:val="left"/>
+      <w:pPr>
+        <w:ind w:left="5040" w:hanging="360"/>
+      </w:pPr>
+      <w:rPr>
+        <w:rFonts w:ascii="Symbol" w:hAnsi="Symbol" w:hint="default"/>
+      </w:rPr>
+    </w:lvl>
+    <w:lvl w:ilvl="7" w:tplc="05AE38B6">
+      <w:start w:val="1"/>
+      <w:numFmt w:val="bullet"/>
+      <w:lvlText w:val="o"/>
+      <w:lvlJc w:val="left"/>
+      <w:pPr>
+        <w:ind w:left="5760" w:hanging="360"/>
+      </w:pPr>
+      <w:rPr>
+        <w:rFonts w:ascii="Courier New" w:hAnsi="Courier New" w:hint="default"/>
+      </w:rPr>
+    </w:lvl>
+    <w:lvl w:ilvl="8" w:tplc="FB30F774">
+      <w:start w:val="1"/>
+      <w:numFmt w:val="bullet"/>
+      <w:lvlText w:val=""/>
+      <w:lvlJc w:val="left"/>
+      <w:pPr>
+        <w:ind w:left="6480" w:hanging="360"/>
+      </w:pPr>
+      <w:rPr>
+        <w:rFonts w:ascii="Wingdings" w:hAnsi="Wingdings" w:hint="default"/>
+      </w:rPr>
+    </w:lvl>
+  </w:abstractNum>
+  <w:num w:numId="1" w16cid:durableId="1287469632">
     <w:abstractNumId w:val="2"/>
   </w:num>
-  <w:num w:numId="2">
+  <w:num w:numId="2" w16cid:durableId="986015073">
+    <w:abstractNumId w:val="0"/>
+  </w:num>
+  <w:num w:numId="3" w16cid:durableId="578248437">
     <w:abstractNumId w:val="1"/>
-  </w:num>
-  <w:num w:numId="1">
-    <w:abstractNumId w:val="0"/>
   </w:num>
 </w:numbering>
 </file>
@@ -942,7 +961,7 @@
   <w:docDefaults>
     <w:rPrDefault>
       <w:rPr>
-        <w:rFonts w:asciiTheme="minorHAnsi" w:hAnsiTheme="minorHAnsi" w:eastAsiaTheme="minorHAnsi" w:cstheme="minorBidi"/>
+        <w:rFonts w:asciiTheme="minorHAnsi" w:eastAsiaTheme="minorHAnsi" w:hAnsiTheme="minorHAnsi" w:cstheme="minorBidi"/>
         <w:sz w:val="22"/>
         <w:szCs w:val="22"/>
         <w:lang w:val="en-US" w:eastAsia="en-US" w:bidi="ar-SA"/>
@@ -957,14 +976,14 @@
   <w:latentStyles w:defLockedState="0" w:defUIPriority="99" w:defSemiHidden="0" w:defUnhideWhenUsed="0" w:defQFormat="0" w:count="376">
     <w:lsdException w:name="Normal" w:uiPriority="0" w:qFormat="1"/>
     <w:lsdException w:name="heading 1" w:uiPriority="9" w:qFormat="1"/>
-    <w:lsdException w:name="heading 2" w:uiPriority="9" w:semiHidden="1" w:unhideWhenUsed="1" w:qFormat="1"/>
-    <w:lsdException w:name="heading 3" w:uiPriority="9" w:semiHidden="1" w:unhideWhenUsed="1" w:qFormat="1"/>
-    <w:lsdException w:name="heading 4" w:uiPriority="9" w:semiHidden="1" w:unhideWhenUsed="1" w:qFormat="1"/>
-    <w:lsdException w:name="heading 5" w:uiPriority="9" w:semiHidden="1" w:unhideWhenUsed="1" w:qFormat="1"/>
-    <w:lsdException w:name="heading 6" w:uiPriority="9" w:semiHidden="1" w:unhideWhenUsed="1" w:qFormat="1"/>
-    <w:lsdException w:name="heading 7" w:uiPriority="9" w:semiHidden="1" w:unhideWhenUsed="1" w:qFormat="1"/>
-    <w:lsdException w:name="heading 8" w:uiPriority="9" w:semiHidden="1" w:unhideWhenUsed="1" w:qFormat="1"/>
-    <w:lsdException w:name="heading 9" w:uiPriority="9" w:semiHidden="1" w:unhideWhenUsed="1" w:qFormat="1"/>
+    <w:lsdException w:name="heading 2" w:semiHidden="1" w:uiPriority="9" w:unhideWhenUsed="1" w:qFormat="1"/>
+    <w:lsdException w:name="heading 3" w:semiHidden="1" w:uiPriority="9" w:unhideWhenUsed="1" w:qFormat="1"/>
+    <w:lsdException w:name="heading 4" w:semiHidden="1" w:uiPriority="9" w:unhideWhenUsed="1" w:qFormat="1"/>
+    <w:lsdException w:name="heading 5" w:semiHidden="1" w:uiPriority="9" w:unhideWhenUsed="1" w:qFormat="1"/>
+    <w:lsdException w:name="heading 6" w:semiHidden="1" w:uiPriority="9" w:unhideWhenUsed="1" w:qFormat="1"/>
+    <w:lsdException w:name="heading 7" w:semiHidden="1" w:uiPriority="9" w:unhideWhenUsed="1" w:qFormat="1"/>
+    <w:lsdException w:name="heading 8" w:semiHidden="1" w:uiPriority="9" w:unhideWhenUsed="1" w:qFormat="1"/>
+    <w:lsdException w:name="heading 9" w:semiHidden="1" w:uiPriority="9" w:unhideWhenUsed="1" w:qFormat="1"/>
     <w:lsdException w:name="index 1" w:semiHidden="1" w:unhideWhenUsed="1"/>
     <w:lsdException w:name="index 2" w:semiHidden="1" w:unhideWhenUsed="1"/>
     <w:lsdException w:name="index 3" w:semiHidden="1" w:unhideWhenUsed="1"/>
@@ -974,22 +993,22 @@
     <w:lsdException w:name="index 7" w:semiHidden="1" w:unhideWhenUsed="1"/>
     <w:lsdException w:name="index 8" w:semiHidden="1" w:unhideWhenUsed="1"/>
     <w:lsdException w:name="index 9" w:semiHidden="1" w:unhideWhenUsed="1"/>
-    <w:lsdException w:name="toc 1" w:uiPriority="39" w:semiHidden="1" w:unhideWhenUsed="1"/>
-    <w:lsdException w:name="toc 2" w:uiPriority="39" w:semiHidden="1" w:unhideWhenUsed="1"/>
-    <w:lsdException w:name="toc 3" w:uiPriority="39" w:semiHidden="1" w:unhideWhenUsed="1"/>
-    <w:lsdException w:name="toc 4" w:uiPriority="39" w:semiHidden="1" w:unhideWhenUsed="1"/>
-    <w:lsdException w:name="toc 5" w:uiPriority="39" w:semiHidden="1" w:unhideWhenUsed="1"/>
-    <w:lsdException w:name="toc 6" w:uiPriority="39" w:semiHidden="1" w:unhideWhenUsed="1"/>
-    <w:lsdException w:name="toc 7" w:uiPriority="39" w:semiHidden="1" w:unhideWhenUsed="1"/>
-    <w:lsdException w:name="toc 8" w:uiPriority="39" w:semiHidden="1" w:unhideWhenUsed="1"/>
-    <w:lsdException w:name="toc 9" w:uiPriority="39" w:semiHidden="1" w:unhideWhenUsed="1"/>
+    <w:lsdException w:name="toc 1" w:semiHidden="1" w:uiPriority="39" w:unhideWhenUsed="1"/>
+    <w:lsdException w:name="toc 2" w:semiHidden="1" w:uiPriority="39" w:unhideWhenUsed="1"/>
+    <w:lsdException w:name="toc 3" w:semiHidden="1" w:uiPriority="39" w:unhideWhenUsed="1"/>
+    <w:lsdException w:name="toc 4" w:semiHidden="1" w:uiPriority="39" w:unhideWhenUsed="1"/>
+    <w:lsdException w:name="toc 5" w:semiHidden="1" w:uiPriority="39" w:unhideWhenUsed="1"/>
+    <w:lsdException w:name="toc 6" w:semiHidden="1" w:uiPriority="39" w:unhideWhenUsed="1"/>
+    <w:lsdException w:name="toc 7" w:semiHidden="1" w:uiPriority="39" w:unhideWhenUsed="1"/>
+    <w:lsdException w:name="toc 8" w:semiHidden="1" w:uiPriority="39" w:unhideWhenUsed="1"/>
+    <w:lsdException w:name="toc 9" w:semiHidden="1" w:uiPriority="39" w:unhideWhenUsed="1"/>
     <w:lsdException w:name="Normal Indent" w:semiHidden="1" w:unhideWhenUsed="1"/>
     <w:lsdException w:name="footnote text" w:semiHidden="1" w:unhideWhenUsed="1"/>
     <w:lsdException w:name="annotation text" w:semiHidden="1" w:unhideWhenUsed="1"/>
     <w:lsdException w:name="header" w:semiHidden="1" w:unhideWhenUsed="1"/>
     <w:lsdException w:name="footer" w:semiHidden="1" w:unhideWhenUsed="1"/>
     <w:lsdException w:name="index heading" w:semiHidden="1" w:unhideWhenUsed="1"/>
-    <w:lsdException w:name="caption" w:uiPriority="35" w:semiHidden="1" w:unhideWhenUsed="1" w:qFormat="1"/>
+    <w:lsdException w:name="caption" w:semiHidden="1" w:uiPriority="35" w:unhideWhenUsed="1" w:qFormat="1"/>
     <w:lsdException w:name="table of figures" w:semiHidden="1" w:unhideWhenUsed="1"/>
     <w:lsdException w:name="envelope address" w:semiHidden="1" w:unhideWhenUsed="1"/>
     <w:lsdException w:name="envelope return" w:semiHidden="1" w:unhideWhenUsed="1"/>
@@ -1020,7 +1039,7 @@
     <w:lsdException w:name="Title" w:uiPriority="10" w:qFormat="1"/>
     <w:lsdException w:name="Closing" w:semiHidden="1" w:unhideWhenUsed="1"/>
     <w:lsdException w:name="Signature" w:semiHidden="1" w:unhideWhenUsed="1"/>
-    <w:lsdException w:name="Default Paragraph Font" w:uiPriority="1" w:semiHidden="1" w:unhideWhenUsed="1"/>
+    <w:lsdException w:name="Default Paragraph Font" w:semiHidden="1" w:uiPriority="1" w:unhideWhenUsed="1"/>
     <w:lsdException w:name="Body Text" w:semiHidden="1" w:unhideWhenUsed="1"/>
     <w:lsdException w:name="Body Text Indent" w:semiHidden="1" w:unhideWhenUsed="1"/>
     <w:lsdException w:name="List Continue" w:semiHidden="1" w:unhideWhenUsed="1"/>
@@ -1060,6 +1079,7 @@
     <w:lsdException w:name="HTML Sample" w:semiHidden="1" w:unhideWhenUsed="1"/>
     <w:lsdException w:name="HTML Typewriter" w:semiHidden="1" w:unhideWhenUsed="1"/>
     <w:lsdException w:name="HTML Variable" w:semiHidden="1" w:unhideWhenUsed="1"/>
+    <w:lsdException w:name="Normal Table" w:semiHidden="1" w:unhideWhenUsed="1"/>
     <w:lsdException w:name="annotation subject" w:semiHidden="1" w:unhideWhenUsed="1"/>
     <w:lsdException w:name="No List" w:semiHidden="1" w:unhideWhenUsed="1"/>
     <w:lsdException w:name="Outline List 1" w:semiHidden="1" w:unhideWhenUsed="1"/>
@@ -1102,8 +1122,11 @@
     <w:lsdException w:name="Table Contemporary" w:semiHidden="1" w:unhideWhenUsed="1"/>
     <w:lsdException w:name="Table Elegant" w:semiHidden="1" w:unhideWhenUsed="1"/>
     <w:lsdException w:name="Table Professional" w:semiHidden="1" w:unhideWhenUsed="1"/>
+    <w:lsdException w:name="Table Subtle 1" w:semiHidden="1" w:unhideWhenUsed="1"/>
     <w:lsdException w:name="Table Subtle 2" w:semiHidden="1" w:unhideWhenUsed="1"/>
     <w:lsdException w:name="Table Web 1" w:semiHidden="1" w:unhideWhenUsed="1"/>
+    <w:lsdException w:name="Table Web 2" w:semiHidden="1" w:unhideWhenUsed="1"/>
+    <w:lsdException w:name="Table Web 3" w:semiHidden="1" w:unhideWhenUsed="1"/>
     <w:lsdException w:name="Balloon Text" w:semiHidden="1" w:unhideWhenUsed="1"/>
     <w:lsdException w:name="Table Grid" w:uiPriority="39"/>
     <w:lsdException w:name="Table Theme" w:semiHidden="1" w:unhideWhenUsed="1"/>
@@ -1216,8 +1239,8 @@
     <w:lsdException w:name="Subtle Reference" w:uiPriority="31" w:qFormat="1"/>
     <w:lsdException w:name="Intense Reference" w:uiPriority="32" w:qFormat="1"/>
     <w:lsdException w:name="Book Title" w:uiPriority="33" w:qFormat="1"/>
-    <w:lsdException w:name="Bibliography" w:uiPriority="37" w:semiHidden="1" w:unhideWhenUsed="1"/>
-    <w:lsdException w:name="TOC Heading" w:uiPriority="39" w:semiHidden="1" w:unhideWhenUsed="1" w:qFormat="1"/>
+    <w:lsdException w:name="Bibliography" w:semiHidden="1" w:uiPriority="37" w:unhideWhenUsed="1"/>
+    <w:lsdException w:name="TOC Heading" w:semiHidden="1" w:uiPriority="39" w:unhideWhenUsed="1" w:qFormat="1"/>
     <w:lsdException w:name="Plain Table 1" w:uiPriority="41"/>
     <w:lsdException w:name="Plain Table 2" w:uiPriority="42"/>
     <w:lsdException w:name="Plain Table 3" w:uiPriority="43"/>
@@ -1328,17 +1351,17 @@
     <w:lsdException w:name="Unresolved Mention" w:semiHidden="1" w:unhideWhenUsed="1"/>
     <w:lsdException w:name="Smart Link" w:semiHidden="1" w:unhideWhenUsed="1"/>
   </w:latentStyles>
-  <w:style w:type="paragraph" w:styleId="Normal" w:default="1">
+  <w:style w:type="paragraph" w:default="1" w:styleId="Normal">
     <w:name w:val="Normal"/>
     <w:qFormat/>
   </w:style>
-  <w:style w:type="character" w:styleId="DefaultParagraphFont" w:default="1">
+  <w:style w:type="character" w:default="1" w:styleId="DefaultParagraphFont">
     <w:name w:val="Default Paragraph Font"/>
     <w:uiPriority w:val="1"/>
     <w:semiHidden/>
     <w:unhideWhenUsed/>
   </w:style>
-  <w:style w:type="table" w:styleId="TableNormal" w:default="1">
+  <w:style w:type="table" w:default="1" w:styleId="TableNormal">
     <w:name w:val="Normal Table"/>
     <w:uiPriority w:val="99"/>
     <w:semiHidden/>
@@ -1353,7 +1376,7 @@
       </w:tblCellMar>
     </w:tblPr>
   </w:style>
-  <w:style w:type="numbering" w:styleId="NoList" w:default="1">
+  <w:style w:type="numbering" w:default="1" w:styleId="NoList">
     <w:name w:val="No List"/>
     <w:uiPriority w:val="99"/>
     <w:semiHidden/>

</xml_diff>